<commit_message>
corrected version of Research Project
</commit_message>
<xml_diff>
--- a/Week5 Research Project.docx
+++ b/Week5 Research Project.docx
@@ -178,14 +178,7 @@
           <w:sz w:val="20"/>
           <w:szCs w:val="20"/>
         </w:rPr>
-        <w:t xml:space="preserve">It is also possible for users to intentionally cause exceptions, such as through intentionally entering input that the program is not expecting, so as to allow access to a system command prompt, inject arbitrary code, </w:t>
-      </w:r>
-      <w:r>
-        <w:rPr>
-          <w:sz w:val="20"/>
-          <w:szCs w:val="20"/>
-        </w:rPr>
-        <w:t>corrupt system files, or steal data, etc.  This escalates the importance of proper exception handling from merely a "programming best practice," to an existential corporate security essential, typically referred to as "DevSecOps."  The idea is that you must consider Security from the very beginning of designing and writing your code.  Within that, programmers must ensure that all exceptions are caught and properly handled, all input is validated and restricted to the intended data types and lengths, etc, and passwords and other sensitive information is encrypted within the program, as well as during storage and transmission.  And lastly, supervisors and testers must specifically look for those things and verify that they exist and have been done properly, prior to the code being released.</w:t>
+        <w:t>It is also possible for users to intentionally cause exceptions, such as through intentionally entering input that the program is not expecting, so as to allow access to a system command prompt, inject arbitrary code, corrupt system files, or steal data, etc.  This escalates the importance of proper exception handling from merely a "programming best practice," to an existential corporate security essential, typically referred to as "DevSecOps."  The idea is that you must consider Security from the very beginning of designing and writing your code.  Within that, programmers must ensure that all exceptions are caught and properly handled, all input is validated and restricted to the intended data types and lengths, etc, and passwords and other sensitive information is encrypted within the program, as well as during storage and transmission.  And lastly, supervisors and testers must specifically look for those things and verify that they exist and have been done properly, prior to the code being released.</w:t>
       </w:r>
     </w:p>
     <w:p>
@@ -273,29 +266,14 @@
         <w:pStyle w:val="Normal"/>
         <w:bidi w:val="0"/>
         <w:jc w:val="left"/>
-        <w:rPr/>
-      </w:pPr>
-      <w:r>
-        <w:rPr/>
-      </w:r>
-    </w:p>
-    <w:p>
-      <w:pPr>
-        <w:pStyle w:val="Normal"/>
-        <w:bidi w:val="0"/>
-        <w:jc w:val="left"/>
-        <w:rPr>
-          <w:b/>
-          <w:b/>
-          <w:bCs/>
-        </w:rPr>
-      </w:pPr>
-      <w:r>
-        <w:rPr>
-          <w:b/>
-          <w:bCs/>
-        </w:rPr>
-        <w:t>7.)  What is Unit Testing, and why is it important?</w:t>
+        <w:rPr>
+          <w:b/>
+          <w:b/>
+          <w:bCs/>
+        </w:rPr>
+      </w:pPr>
+      <w:r>
+        <w:rPr/>
       </w:r>
     </w:p>
     <w:p>
@@ -349,6 +327,7 @@
       <w:pgNumType w:fmt="decimal"/>
       <w:formProt w:val="false"/>
       <w:textDirection w:val="lrTb"/>
+      <w:docGrid w:type="default" w:linePitch="100" w:charSpace="0"/>
     </w:sectPr>
   </w:body>
 </w:document>
@@ -368,7 +347,6 @@
     </w:rPrDefault>
     <w:pPrDefault>
       <w:pPr>
-        <w:widowControl/>
         <w:suppressAutoHyphens w:val="true"/>
       </w:pPr>
     </w:pPrDefault>
@@ -378,7 +356,10 @@
     <w:qFormat/>
     <w:pPr>
       <w:widowControl/>
+      <w:suppressAutoHyphens w:val="true"/>
       <w:bidi w:val="0"/>
+      <w:spacing w:before="0" w:after="0"/>
+      <w:jc w:val="left"/>
     </w:pPr>
     <w:rPr>
       <w:rFonts w:ascii="Liberation Serif" w:hAnsi="Liberation Serif" w:eastAsia="NSimSun" w:cs="Arial"/>

</xml_diff>